<commit_message>
historia androida oraz manifest
</commit_message>
<xml_diff>
--- a/praca/bibliografia.docx
+++ b/praca/bibliografia.docx
@@ -74,7 +74,21 @@
             <w:rStyle w:val="Hyperlink"/>
             <w:lang w:eastAsia="en-US"/>
           </w:rPr>
-          <w:t>http://www.idc.com/getdoc.jsp?containerId=prUS24823414</w:t>
+          <w:t>http://www.i</w:t>
+        </w:r>
+        <w:r>
+          <w:rPr>
+            <w:rStyle w:val="Hyperlink"/>
+            <w:lang w:eastAsia="en-US"/>
+          </w:rPr>
+          <w:t>d</w:t>
+        </w:r>
+        <w:r>
+          <w:rPr>
+            <w:rStyle w:val="Hyperlink"/>
+            <w:lang w:eastAsia="en-US"/>
+          </w:rPr>
+          <w:t>c.com/getdoc.jsp?containerId=prUS24823414</w:t>
         </w:r>
       </w:hyperlink>
     </w:p>
@@ -172,7 +186,23 @@
             <w:rStyle w:val="Hyperlink"/>
             <w:lang w:eastAsia="en-US"/>
           </w:rPr>
-          <w:t>http://developer.android.com/guide/index.html</w:t>
+          <w:t>http://developer.and</w:t>
+        </w:r>
+        <w:bookmarkStart w:id="0" w:name="_GoBack"/>
+        <w:bookmarkEnd w:id="0"/>
+        <w:r>
+          <w:rPr>
+            <w:rStyle w:val="Hyperlink"/>
+            <w:lang w:eastAsia="en-US"/>
+          </w:rPr>
+          <w:t>r</w:t>
+        </w:r>
+        <w:r>
+          <w:rPr>
+            <w:rStyle w:val="Hyperlink"/>
+            <w:lang w:eastAsia="en-US"/>
+          </w:rPr>
+          <w:t>oid.com/guide/index.html</w:t>
         </w:r>
       </w:hyperlink>
     </w:p>
@@ -271,21 +301,7 @@
             <w:rStyle w:val="Hyperlink"/>
             <w:lang w:eastAsia="en-US"/>
           </w:rPr>
-          <w:t>http://developer.android.com/training/ind</w:t>
-        </w:r>
-        <w:r>
-          <w:rPr>
-            <w:rStyle w:val="Hyperlink"/>
-            <w:lang w:eastAsia="en-US"/>
-          </w:rPr>
-          <w:t>e</w:t>
-        </w:r>
-        <w:r>
-          <w:rPr>
-            <w:rStyle w:val="Hyperlink"/>
-            <w:lang w:eastAsia="en-US"/>
-          </w:rPr>
-          <w:t>x.html</w:t>
+          <w:t>http://developer.android.com/training/index.html</w:t>
         </w:r>
       </w:hyperlink>
     </w:p>
@@ -304,56 +320,39 @@
       <w:r>
         <w:rPr>
           <w:i/>
-          <w:lang w:val="en-US" w:eastAsia="en-US"/>
-        </w:rPr>
-        <w:t xml:space="preserve">Android </w:t>
-      </w:r>
-      <w:proofErr w:type="spellStart"/>
-      <w:r>
-        <w:rPr>
-          <w:i/>
-          <w:lang w:val="en-US" w:eastAsia="en-US"/>
-        </w:rPr>
-        <w:t>BroadcastReceiver</w:t>
-      </w:r>
-      <w:proofErr w:type="spellEnd"/>
-      <w:r>
-        <w:rPr>
-          <w:i/>
-          <w:lang w:val="en-US" w:eastAsia="en-US"/>
-        </w:rPr>
-        <w:t xml:space="preserve"> - Tutorial</w:t>
-      </w:r>
-      <w:r>
-        <w:rPr>
-          <w:i/>
-          <w:lang w:val="en-US" w:eastAsia="en-US"/>
+          <w:lang w:eastAsia="en-US"/>
+        </w:rPr>
+        <w:t xml:space="preserve">Android BroadcastReceiver - Tutorial </w:t>
+      </w:r>
+      <w:r>
+        <w:rPr>
+          <w:lang w:eastAsia="en-US"/>
+        </w:rPr>
+        <w:t xml:space="preserve">[online]. </w:t>
+      </w:r>
+      <w:r>
+        <w:rPr>
+          <w:lang w:eastAsia="en-US"/>
+        </w:rPr>
+        <w:t>[</w:t>
+      </w:r>
+      <w:r>
+        <w:rPr>
+          <w:lang w:eastAsia="en-US"/>
+        </w:rPr>
+        <w:t>Hamburg</w:t>
+      </w:r>
+      <w:r>
+        <w:rPr>
+          <w:lang w:eastAsia="en-US"/>
+        </w:rPr>
+        <w:t>]:</w:t>
+      </w:r>
+      <w:r>
+        <w:rPr>
+          <w:lang w:eastAsia="en-US"/>
         </w:rPr>
         <w:t xml:space="preserve"> </w:t>
-      </w:r>
-      <w:r>
-        <w:rPr>
-          <w:lang w:val="en-US" w:eastAsia="en-US"/>
-        </w:rPr>
-        <w:t xml:space="preserve">[online]. </w:t>
-      </w:r>
-      <w:r>
-        <w:rPr>
-          <w:lang w:eastAsia="en-US"/>
-        </w:rPr>
-        <w:t>[</w:t>
-      </w:r>
-      <w:r>
-        <w:rPr>
-          <w:lang w:eastAsia="en-US"/>
-        </w:rPr>
-        <w:t>Hamburg</w:t>
-      </w:r>
-      <w:r>
-        <w:rPr>
-          <w:lang w:eastAsia="en-US"/>
-        </w:rPr>
-        <w:t>]:</w:t>
       </w:r>
       <w:r>
         <w:rPr>
@@ -388,7 +387,7 @@
           <w:lang w:eastAsia="en-US"/>
         </w:rPr>
       </w:pPr>
-      <w:hyperlink r:id="rId12" w:history="1">
+      <w:hyperlink r:id="rId12" w:anchor="resources_general" w:history="1">
         <w:r>
           <w:rPr>
             <w:rStyle w:val="Hyperlink"/>
@@ -410,8 +409,6 @@
           <w:lang w:val="en-US" w:eastAsia="en-US"/>
         </w:rPr>
       </w:pPr>
-      <w:bookmarkStart w:id="0" w:name="_GoBack"/>
-      <w:bookmarkEnd w:id="0"/>
       <w:r>
         <w:rPr>
           <w:lang w:val="en-US" w:eastAsia="en-US"/>
@@ -498,7 +495,21 @@
           <w:i/>
           <w:lang w:eastAsia="en-US"/>
         </w:rPr>
-        <w:t>Programowanie aplikacji na urządzenia przenośne</w:t>
+        <w:t xml:space="preserve">Programowanie aplikacji </w:t>
+      </w:r>
+      <w:r>
+        <w:rPr>
+          <w:i/>
+          <w:lang w:eastAsia="en-US"/>
+        </w:rPr>
+        <w:br/>
+      </w:r>
+      <w:r>
+        <w:rPr>
+          <w:i/>
+          <w:lang w:eastAsia="en-US"/>
+        </w:rPr>
+        <w:t>na urządzenia przenośne</w:t>
       </w:r>
       <w:r>
         <w:rPr>
@@ -506,11 +517,383 @@
         </w:rPr>
         <w:t>, Wyd. 2, Helion, Gliwice, 2012, ISBN 978-83-246-3349-4</w:t>
       </w:r>
+    </w:p>
+    <w:p>
+      <w:pPr>
+        <w:pStyle w:val="Tekstpracy"/>
+        <w:numPr>
+          <w:ilvl w:val="0"/>
+          <w:numId w:val="6"/>
+        </w:numPr>
+        <w:rPr>
+          <w:i/>
+          <w:lang w:eastAsia="en-US"/>
+        </w:rPr>
+      </w:pPr>
+      <w:r>
+        <w:rPr>
+          <w:i/>
+          <w:lang w:val="en-US" w:eastAsia="en-US"/>
+        </w:rPr>
+        <w:t>Google Android prototypes debut at MWC</w:t>
+      </w:r>
+      <w:r>
+        <w:rPr>
+          <w:lang w:val="en-US" w:eastAsia="en-US"/>
+        </w:rPr>
+        <w:t xml:space="preserve"> [online]. </w:t>
+      </w:r>
+      <w:r>
+        <w:rPr>
+          <w:lang w:eastAsia="en-US"/>
+        </w:rPr>
+        <w:t xml:space="preserve">[New York]: </w:t>
+      </w:r>
+      <w:r>
+        <w:rPr>
+          <w:lang w:eastAsia="en-US"/>
+        </w:rPr>
+        <w:t>CBS Interactive Inc.</w:t>
+      </w:r>
+      <w:r>
+        <w:rPr>
+          <w:lang w:eastAsia="en-US"/>
+        </w:rPr>
+        <w:t>, 2008</w:t>
+      </w:r>
+      <w:r>
+        <w:rPr>
+          <w:lang w:eastAsia="en-US"/>
+        </w:rPr>
+        <w:t xml:space="preserve"> [dostęp na d</w:t>
+      </w:r>
+      <w:r>
+        <w:rPr>
+          <w:lang w:eastAsia="en-US"/>
+        </w:rPr>
+        <w:t xml:space="preserve">zień 01.07.2014], dostępny w Internecie: </w:t>
+      </w:r>
+      <w:hyperlink r:id="rId13" w:history="1">
+        <w:r>
+          <w:rPr>
+            <w:rStyle w:val="Hyperlink"/>
+            <w:lang w:eastAsia="en-US"/>
+          </w:rPr>
+          <w:t>http://www.cnet.com/news/google-android-prototypes-debut-at-mwc/</w:t>
+        </w:r>
+      </w:hyperlink>
+    </w:p>
+    <w:p>
+      <w:pPr>
+        <w:pStyle w:val="Tekstpracy"/>
+        <w:numPr>
+          <w:ilvl w:val="0"/>
+          <w:numId w:val="6"/>
+        </w:numPr>
+        <w:rPr>
+          <w:i/>
+          <w:lang w:eastAsia="en-US"/>
+        </w:rPr>
+      </w:pPr>
+      <w:r>
+        <w:rPr>
+          <w:i/>
+          <w:lang w:val="en-US" w:eastAsia="en-US"/>
+        </w:rPr>
+        <w:t>A brief history of Android phones</w:t>
+      </w:r>
+      <w:r>
+        <w:rPr>
+          <w:lang w:val="en-US" w:eastAsia="en-US"/>
+        </w:rPr>
+        <w:t xml:space="preserve"> [online]. </w:t>
+      </w:r>
+      <w:r>
+        <w:rPr>
+          <w:lang w:eastAsia="en-US"/>
+        </w:rPr>
+        <w:t>[San Francisco]: CBS Interactive Inc., 2011 [dostęp na d</w:t>
+      </w:r>
+      <w:r>
+        <w:rPr>
+          <w:lang w:eastAsia="en-US"/>
+        </w:rPr>
+        <w:t xml:space="preserve">zień 01.07.2014], dostępny w Internecie: </w:t>
+      </w:r>
+      <w:hyperlink r:id="rId14" w:history="1">
+        <w:r>
+          <w:rPr>
+            <w:rStyle w:val="Hyperlink"/>
+            <w:lang w:eastAsia="en-US"/>
+          </w:rPr>
+          <w:t>http://www.cnet.com/news/a-brief-history-of-android-phones/</w:t>
+        </w:r>
+      </w:hyperlink>
+    </w:p>
+    <w:p>
+      <w:pPr>
+        <w:pStyle w:val="Tekstpracy"/>
+        <w:numPr>
+          <w:ilvl w:val="0"/>
+          <w:numId w:val="6"/>
+        </w:numPr>
+        <w:rPr>
+          <w:i/>
+          <w:lang w:eastAsia="en-US"/>
+        </w:rPr>
+      </w:pPr>
+      <w:r>
+        <w:rPr>
+          <w:i/>
+          <w:lang w:val="en-US" w:eastAsia="en-US"/>
+        </w:rPr>
+        <w:t>Google I/O: Android stands at one billion active users and counting</w:t>
+      </w:r>
+      <w:r>
+        <w:rPr>
+          <w:lang w:val="en-US" w:eastAsia="en-US"/>
+        </w:rPr>
+        <w:t xml:space="preserve"> </w:t>
+      </w:r>
+      <w:r>
+        <w:rPr>
+          <w:lang w:val="en-US" w:eastAsia="en-US"/>
+        </w:rPr>
+        <w:t xml:space="preserve">[online]. </w:t>
+      </w:r>
+      <w:r>
+        <w:rPr>
+          <w:lang w:eastAsia="en-US"/>
+        </w:rPr>
+        <w:t>[San Francisco]: CBS Interactive Inc.</w:t>
+      </w:r>
+      <w:r>
+        <w:rPr>
+          <w:lang w:eastAsia="en-US"/>
+        </w:rPr>
+        <w:t>, 2014</w:t>
+      </w:r>
+      <w:r>
+        <w:rPr>
+          <w:lang w:eastAsia="en-US"/>
+        </w:rPr>
+        <w:t xml:space="preserve"> [dostęp na d</w:t>
+      </w:r>
+      <w:r>
+        <w:rPr>
+          <w:lang w:eastAsia="en-US"/>
+        </w:rPr>
+        <w:t xml:space="preserve">zień 01.07.2014], dostępny w Internecie: </w:t>
+      </w:r>
+    </w:p>
+    <w:p>
+      <w:pPr>
+        <w:pStyle w:val="Tekstpracy"/>
+        <w:ind w:left="785" w:firstLine="0"/>
+        <w:rPr>
+          <w:i/>
+          <w:lang w:eastAsia="en-US"/>
+        </w:rPr>
+      </w:pPr>
+      <w:hyperlink r:id="rId15" w:history="1">
+        <w:r>
+          <w:rPr>
+            <w:rStyle w:val="Hyperlink"/>
+            <w:lang w:eastAsia="en-US"/>
+          </w:rPr>
+          <w:t>http://www.zdnet.com/google-io-android-stands-at-one-billion-active-users-and-counting-7000030881/#ftag=RSSf468ffe?ref=synergymx</w:t>
+        </w:r>
+      </w:hyperlink>
+    </w:p>
+    <w:p>
+      <w:pPr>
+        <w:pStyle w:val="Tekstpracy"/>
+        <w:numPr>
+          <w:ilvl w:val="0"/>
+          <w:numId w:val="6"/>
+        </w:numPr>
+        <w:rPr>
+          <w:i/>
+          <w:lang w:val="en-US" w:eastAsia="en-US"/>
+        </w:rPr>
+      </w:pPr>
+      <w:r>
+        <w:rPr>
+          <w:i/>
+          <w:lang w:val="en-US" w:eastAsia="en-US"/>
+        </w:rPr>
+        <w:t>Q1 2014 Smartphone OS Results: Android Dominates High Growth Developing Markets</w:t>
+      </w:r>
+      <w:r>
+        <w:rPr>
+          <w:i/>
+          <w:lang w:val="en-US" w:eastAsia="en-US"/>
+        </w:rPr>
+        <w:t xml:space="preserve"> </w:t>
+      </w:r>
+      <w:r>
+        <w:rPr>
+          <w:lang w:val="en-US" w:eastAsia="en-US"/>
+        </w:rPr>
+        <w:t>[online]. [</w:t>
+      </w:r>
+      <w:proofErr w:type="spellStart"/>
+      <w:r>
+        <w:rPr>
+          <w:lang w:val="en-US" w:eastAsia="en-US"/>
+        </w:rPr>
+        <w:t>Londyn</w:t>
+      </w:r>
+      <w:proofErr w:type="spellEnd"/>
+      <w:r>
+        <w:rPr>
+          <w:lang w:val="en-US" w:eastAsia="en-US"/>
+        </w:rPr>
+        <w:t xml:space="preserve">]: </w:t>
+      </w:r>
+      <w:r>
+        <w:rPr>
+          <w:lang w:val="en-US" w:eastAsia="en-US"/>
+        </w:rPr>
+        <w:t>Allied Business Intelligence, Inc.</w:t>
+      </w:r>
+      <w:r>
+        <w:rPr>
+          <w:lang w:val="en-US" w:eastAsia="en-US"/>
+        </w:rPr>
+        <w:t xml:space="preserve"> </w:t>
+      </w:r>
+      <w:r>
+        <w:rPr>
+          <w:lang w:val="en-US" w:eastAsia="en-US"/>
+        </w:rPr>
+        <w:t>201</w:t>
+      </w:r>
+      <w:r>
+        <w:rPr>
+          <w:lang w:val="en-US" w:eastAsia="en-US"/>
+        </w:rPr>
+        <w:t>4</w:t>
+      </w:r>
+      <w:r>
+        <w:rPr>
+          <w:lang w:val="en-US" w:eastAsia="en-US"/>
+        </w:rPr>
+        <w:t xml:space="preserve"> [</w:t>
+      </w:r>
+      <w:proofErr w:type="spellStart"/>
+      <w:r>
+        <w:rPr>
+          <w:lang w:val="en-US" w:eastAsia="en-US"/>
+        </w:rPr>
+        <w:t>dostęp</w:t>
+      </w:r>
+      <w:proofErr w:type="spellEnd"/>
+      <w:r>
+        <w:rPr>
+          <w:lang w:val="en-US" w:eastAsia="en-US"/>
+        </w:rPr>
+        <w:t xml:space="preserve"> </w:t>
+      </w:r>
+      <w:proofErr w:type="spellStart"/>
+      <w:r>
+        <w:rPr>
+          <w:lang w:val="en-US" w:eastAsia="en-US"/>
+        </w:rPr>
+        <w:t>na</w:t>
+      </w:r>
+      <w:proofErr w:type="spellEnd"/>
+      <w:r>
+        <w:rPr>
+          <w:lang w:val="en-US" w:eastAsia="en-US"/>
+        </w:rPr>
+        <w:t xml:space="preserve"> </w:t>
+      </w:r>
+      <w:proofErr w:type="spellStart"/>
+      <w:r>
+        <w:rPr>
+          <w:lang w:val="en-US" w:eastAsia="en-US"/>
+        </w:rPr>
+        <w:t>dzień</w:t>
+      </w:r>
+      <w:proofErr w:type="spellEnd"/>
+      <w:r>
+        <w:rPr>
+          <w:lang w:val="en-US" w:eastAsia="en-US"/>
+        </w:rPr>
+        <w:t xml:space="preserve"> 01.07.2014], </w:t>
+      </w:r>
+      <w:proofErr w:type="spellStart"/>
+      <w:r>
+        <w:rPr>
+          <w:lang w:val="en-US" w:eastAsia="en-US"/>
+        </w:rPr>
+        <w:t>dostępny</w:t>
+      </w:r>
+      <w:proofErr w:type="spellEnd"/>
+      <w:r>
+        <w:rPr>
+          <w:lang w:val="en-US" w:eastAsia="en-US"/>
+        </w:rPr>
+        <w:t xml:space="preserve"> w </w:t>
+      </w:r>
+      <w:proofErr w:type="spellStart"/>
+      <w:r>
+        <w:rPr>
+          <w:lang w:val="en-US" w:eastAsia="en-US"/>
+        </w:rPr>
+        <w:t>Internecie</w:t>
+      </w:r>
+      <w:proofErr w:type="spellEnd"/>
+      <w:r>
+        <w:rPr>
+          <w:lang w:val="en-US" w:eastAsia="en-US"/>
+        </w:rPr>
+        <w:t>:</w:t>
+      </w:r>
+      <w:r>
+        <w:rPr>
+          <w:lang w:val="en-US" w:eastAsia="en-US"/>
+        </w:rPr>
+        <w:t xml:space="preserve"> </w:t>
+      </w:r>
+    </w:p>
+    <w:p>
+      <w:pPr>
+        <w:pStyle w:val="Tekstpracy"/>
+        <w:ind w:left="785" w:firstLine="0"/>
+        <w:rPr>
+          <w:i/>
+          <w:lang w:val="en-US" w:eastAsia="en-US"/>
+        </w:rPr>
+      </w:pPr>
+      <w:hyperlink r:id="rId16" w:history="1">
+        <w:r>
+          <w:rPr>
+            <w:rStyle w:val="Hyperlink"/>
+            <w:lang w:val="en-US" w:eastAsia="en-US"/>
+          </w:rPr>
+          <w:t>https://www.abiresearch.com/press/q1-2014-smartphone-os-results-android-dominates-hi</w:t>
+        </w:r>
+      </w:hyperlink>
+    </w:p>
+    <w:p>
+      <w:pPr>
+        <w:pStyle w:val="Tekstpracy"/>
+        <w:numPr>
+          <w:ilvl w:val="0"/>
+          <w:numId w:val="6"/>
+        </w:numPr>
+        <w:rPr>
+          <w:i/>
+          <w:lang w:val="en-US" w:eastAsia="en-US"/>
+        </w:rPr>
+      </w:pPr>
     </w:p>
     <w:sectPr>
-      <w:footerReference w:type="first" r:id="rId13"/>
+      <w:footerReference w:type="first" r:id="rId17"/>
       <w:pgSz w:w="11906" w:h="16838" w:code="9"/>
-      <w:pgMar w:top="1418" w:right="1418" w:bottom="1418" w:left="1418" w:header="709" w:footer="505" w:gutter="0"/>
+      <w:pgMar w:top="1701" w:right="1701" w:bottom="1701" w:left="1701" w:header="709" w:footer="505" w:gutter="0"/>
       <w:pgNumType w:start="2"/>
       <w:cols w:space="708"/>
       <w:titlePg/>
@@ -1550,24 +1933,21 @@
     <w:basedOn w:val="ListParagraph"/>
     <w:link w:val="TekstpracyZnak"/>
     <w:qFormat/>
-    <w:rsid w:val="006D377C"/>
+    <w:rsid w:val="00C81B7B"/>
     <w:pPr>
       <w:spacing w:after="240" w:line="360" w:lineRule="auto"/>
       <w:ind w:left="0" w:firstLine="425"/>
       <w:jc w:val="both"/>
     </w:pPr>
-    <w:rPr>
-      <w:sz w:val="28"/>
-    </w:rPr>
   </w:style>
   <w:style w:type="character" w:customStyle="1" w:styleId="TekstpracyZnak">
     <w:name w:val="Tekst pracy Znak"/>
     <w:basedOn w:val="DefaultParagraphFont"/>
     <w:link w:val="Tekstpracy"/>
-    <w:rsid w:val="006D377C"/>
+    <w:rsid w:val="00C81B7B"/>
     <w:rPr>
       <w:rFonts w:ascii="Times New Roman" w:eastAsia="Times New Roman" w:hAnsi="Times New Roman" w:cs="Times New Roman"/>
-      <w:sz w:val="28"/>
+      <w:sz w:val="24"/>
       <w:szCs w:val="24"/>
       <w:lang w:eastAsia="pl-PL"/>
     </w:rPr>
@@ -1950,24 +2330,21 @@
     <w:basedOn w:val="ListParagraph"/>
     <w:link w:val="TekstpracyZnak"/>
     <w:qFormat/>
-    <w:rsid w:val="006D377C"/>
+    <w:rsid w:val="00C81B7B"/>
     <w:pPr>
       <w:spacing w:after="240" w:line="360" w:lineRule="auto"/>
       <w:ind w:left="0" w:firstLine="425"/>
       <w:jc w:val="both"/>
     </w:pPr>
-    <w:rPr>
-      <w:sz w:val="28"/>
-    </w:rPr>
   </w:style>
   <w:style w:type="character" w:customStyle="1" w:styleId="TekstpracyZnak">
     <w:name w:val="Tekst pracy Znak"/>
     <w:basedOn w:val="DefaultParagraphFont"/>
     <w:link w:val="Tekstpracy"/>
-    <w:rsid w:val="006D377C"/>
+    <w:rsid w:val="00C81B7B"/>
     <w:rPr>
       <w:rFonts w:ascii="Times New Roman" w:eastAsia="Times New Roman" w:hAnsi="Times New Roman" w:cs="Times New Roman"/>
-      <w:sz w:val="28"/>
+      <w:sz w:val="24"/>
       <w:szCs w:val="24"/>
       <w:lang w:eastAsia="pl-PL"/>
     </w:rPr>
@@ -2264,7 +2641,7 @@
   <a:extraClrSchemeLst/>
   <a:extLst>
     <a:ext uri="{05A4C25C-085E-4340-85A3-A5531E510DB2}">
-      <thm15:themeFamily xmlns="" xmlns:thm15="http://schemas.microsoft.com/office/thememl/2012/main" name="Office Theme" id="{62F939B6-93AF-4DB8-9C6B-D6C7DFDC589F}" vid="{4A3C46E8-61CC-4603-A589-7422A47A8E4A}"/>
+      <thm15:themeFamily xmlns:thm15="http://schemas.microsoft.com/office/thememl/2012/main" xmlns="" name="Office Theme" id="{62F939B6-93AF-4DB8-9C6B-D6C7DFDC589F}" vid="{4A3C46E8-61CC-4603-A589-7422A47A8E4A}"/>
     </a:ext>
   </a:extLst>
 </a:theme>
@@ -2275,7 +2652,7 @@
 </file>
 
 <file path=customXml/itemProps1.xml><?xml version="1.0" encoding="utf-8"?>
-<ds:datastoreItem xmlns:ds="http://schemas.openxmlformats.org/officeDocument/2006/customXml" ds:itemID="{774553CE-617C-4DD3-9BFD-B3C4B3EB4FCB}">
+<ds:datastoreItem xmlns:ds="http://schemas.openxmlformats.org/officeDocument/2006/customXml" ds:itemID="{8C1C94D6-81AC-4532-A56F-4F0DF04C9B84}">
   <ds:schemaRefs>
     <ds:schemaRef ds:uri="http://schemas.openxmlformats.org/officeDocument/2006/bibliography"/>
   </ds:schemaRefs>

</xml_diff>